<commit_message>
Usage with CLI updated
</commit_message>
<xml_diff>
--- a/docs/Руководство оператора.docx
+++ b/docs/Руководство оператора.docx
@@ -4969,7 +4969,7 @@
           <w:docPartGallery w:val="Table of Contents"/>
           <w:docPartUnique w:val="true"/>
         </w:docPartObj>
-        <w:id w:val="486886326"/>
+        <w:id w:val="390562471"/>
       </w:sdtPr>
       <w:sdtContent>
         <w:p>
@@ -9330,7 +9330,23 @@
           <w:sz w:val="24"/>
           <w:szCs w:val="24"/>
         </w:rPr>
-        <w:t>python3 __init__.py --makeall file.yml</w:t>
+        <w:t>python3 __init__.py --</w:t>
+      </w:r>
+      <w:r>
+        <w:rPr>
+          <w:rFonts w:cs="Times New Roman" w:ascii="Times New Roman" w:hAnsi="Times New Roman"/>
+          <w:sz w:val="24"/>
+          <w:szCs w:val="24"/>
+        </w:rPr>
+        <w:t>commit</w:t>
+      </w:r>
+      <w:r>
+        <w:rPr>
+          <w:rFonts w:cs="Times New Roman" w:ascii="Times New Roman" w:hAnsi="Times New Roman"/>
+          <w:sz w:val="24"/>
+          <w:szCs w:val="24"/>
+        </w:rPr>
+        <w:t xml:space="preserve"> file.yml</w:t>
       </w:r>
     </w:p>
     <w:p>
@@ -9370,9 +9386,7 @@
       <w:pPr>
         <w:pStyle w:val="Normal"/>
         <w:jc w:val="both"/>
-        <w:rPr>
-          <w:lang w:val="ru-RU"/>
-        </w:rPr>
+        <w:rPr/>
       </w:pPr>
       <w:r>
         <w:rPr>
@@ -9390,49 +9404,110 @@
         <w:jc w:val="both"/>
         <w:rPr/>
       </w:pPr>
+      <w:bookmarkStart w:id="38" w:name="__DdeLink__2105_1832902429"/>
       <w:r>
         <w:rPr>
           <w:rFonts w:cs="Times New Roman" w:ascii="Times New Roman" w:hAnsi="Times New Roman"/>
           <w:sz w:val="24"/>
           <w:szCs w:val="24"/>
         </w:rPr>
-        <w:t>python3 __init__.py --with-manual-check file.yml</w:t>
-      </w:r>
-    </w:p>
-    <w:p>
-      <w:pPr>
-        <w:pStyle w:val="Normal"/>
-        <w:jc w:val="both"/>
-        <w:rPr>
-          <w:lang w:val="ru-RU"/>
-        </w:rPr>
-      </w:pPr>
+        <w:t>python3 __init__.py --</w:t>
+      </w:r>
       <w:r>
         <w:rPr>
           <w:rFonts w:cs="Times New Roman" w:ascii="Times New Roman" w:hAnsi="Times New Roman"/>
           <w:sz w:val="24"/>
           <w:szCs w:val="24"/>
-          <w:lang w:val="ru-RU"/>
-        </w:rPr>
-        <w:t>Программа считает информацию о пакетах из файла, считает настройки из файла настроек, выполнит поиск проектов в ABF, извлечёт список и содержимое «.desktop»-файлов, склонирует проекты из ABF в домашний каталог, выполнит автоматический перевод строк из файлов .desktop, создаст файлы патчей с переведнными строками, изменит файл .spec для включения патча и выведет список успешно обработанных пакетов.</w:t>
-      </w:r>
-    </w:p>
-    <w:p>
-      <w:pPr>
-        <w:pStyle w:val="Normal"/>
-        <w:jc w:val="both"/>
-        <w:rPr>
-          <w:lang w:val="ru-RU"/>
-        </w:rPr>
-      </w:pPr>
+        </w:rPr>
+        <w:t>translate</w:t>
+      </w:r>
+      <w:bookmarkEnd w:id="38"/>
       <w:r>
         <w:rPr>
           <w:rFonts w:cs="Times New Roman" w:ascii="Times New Roman" w:hAnsi="Times New Roman"/>
           <w:sz w:val="24"/>
           <w:szCs w:val="24"/>
+        </w:rPr>
+        <w:t xml:space="preserve"> file.yml</w:t>
+      </w:r>
+    </w:p>
+    <w:p>
+      <w:pPr>
+        <w:pStyle w:val="Normal"/>
+        <w:jc w:val="both"/>
+        <w:rPr/>
+      </w:pPr>
+      <w:r>
+        <w:rPr>
+          <w:rFonts w:cs="Times New Roman" w:ascii="Times New Roman" w:hAnsi="Times New Roman"/>
+          <w:sz w:val="24"/>
+          <w:szCs w:val="24"/>
+          <w:lang w:val="ru-RU"/>
+        </w:rPr>
+        <w:t>Программа считает информацию о пакетах из файла, считает настройки из файла настроек, выполнит поиск проектов в ABF, извлечёт список и содержимое «.desktop»-файлов, склонирует проекты из ABF в домашний каталог, выполнит автоматический перевод строк из файлов .desktop, создаст файлы патчей с переведнными строками, изменит файл .spec для включения патча и выведет список успешно обработанных пакетов.</w:t>
+      </w:r>
+    </w:p>
+    <w:p>
+      <w:pPr>
+        <w:pStyle w:val="Normal"/>
+        <w:ind w:left="1134" w:hanging="432"/>
+        <w:jc w:val="both"/>
+        <w:rPr/>
+      </w:pPr>
+      <w:r>
+        <w:rPr>
+          <w:rFonts w:cs="Times New Roman" w:ascii="Times New Roman" w:hAnsi="Times New Roman"/>
+          <w:sz w:val="24"/>
+          <w:szCs w:val="24"/>
           <w:lang w:val="ru-RU"/>
         </w:rPr>
         <w:t>Откройте в текстовом редакторе сформированные файлы patch для ручной обработки автоматически переведённых строк. После завершения правки файла создайте коммит git и отправьте командой git push.</w:t>
+      </w:r>
+    </w:p>
+    <w:p>
+      <w:pPr>
+        <w:pStyle w:val="Heading3"/>
+        <w:numPr>
+          <w:ilvl w:val="1"/>
+          <w:numId w:val="5"/>
+        </w:numPr>
+        <w:ind w:left="1134" w:hanging="432"/>
+        <w:rPr/>
+      </w:pPr>
+      <w:r>
+        <w:rPr/>
+        <w:t>Запуск с полностью ручной локализации</w:t>
+      </w:r>
+    </w:p>
+    <w:p>
+      <w:pPr>
+        <w:pStyle w:val="Normal"/>
+        <w:ind w:left="1134" w:hanging="432"/>
+        <w:jc w:val="both"/>
+        <w:rPr/>
+      </w:pPr>
+      <w:r>
+        <w:rPr>
+          <w:rFonts w:cs="Times New Roman" w:ascii="Times New Roman" w:hAnsi="Times New Roman"/>
+          <w:sz w:val="24"/>
+          <w:szCs w:val="24"/>
+        </w:rPr>
+        <w:t>python3 __init__.py --prepare file.yml</w:t>
+      </w:r>
+    </w:p>
+    <w:p>
+      <w:pPr>
+        <w:pStyle w:val="Normal"/>
+        <w:jc w:val="both"/>
+        <w:rPr>
+          <w:rFonts w:ascii="Times New Roman" w:hAnsi="Times New Roman" w:cs="Times New Roman"/>
+          <w:sz w:val="24"/>
+          <w:szCs w:val="24"/>
+          <w:lang w:val="ru-RU"/>
+        </w:rPr>
+      </w:pPr>
+      <w:r>
+        <w:rPr/>
       </w:r>
     </w:p>
     <w:p>
@@ -9446,14 +9521,14 @@
           <w:lang w:val="ru-RU"/>
         </w:rPr>
       </w:pPr>
-      <w:bookmarkStart w:id="38" w:name="_Toc445784743"/>
+      <w:bookmarkStart w:id="39" w:name="_Toc445784743"/>
       <w:r>
         <w:rPr>
           <w:lang w:val="ru-RU"/>
         </w:rPr>
         <w:t xml:space="preserve">Работа в режиме </w:t>
       </w:r>
-      <w:bookmarkEnd w:id="38"/>
+      <w:bookmarkEnd w:id="39"/>
       <w:r>
         <w:rPr/>
         <w:t>GUI</w:t>
@@ -9468,8 +9543,8 @@
         </w:numPr>
         <w:rPr/>
       </w:pPr>
-      <w:bookmarkStart w:id="39" w:name="_Toc445784744"/>
-      <w:bookmarkEnd w:id="39"/>
+      <w:bookmarkStart w:id="40" w:name="_Toc445784744"/>
+      <w:bookmarkEnd w:id="40"/>
       <w:r>
         <w:rPr>
           <w:lang w:val="ru-RU"/>
@@ -9641,8 +9716,8 @@
           <w:lang w:val="ru-RU"/>
         </w:rPr>
       </w:pPr>
-      <w:bookmarkStart w:id="40" w:name="_Toc445784745"/>
-      <w:bookmarkEnd w:id="40"/>
+      <w:bookmarkStart w:id="41" w:name="_Toc445784745"/>
+      <w:bookmarkEnd w:id="41"/>
       <w:r>
         <w:rPr>
           <w:rFonts w:cs="Times New Roman" w:ascii="Times New Roman" w:hAnsi="Times New Roman"/>
@@ -9652,8 +9727,8 @@
         </w:rPr>
         <w:t>При первом запуске необходимо настроить локализатор (см. пункт 3</w:t>
       </w:r>
-      <w:bookmarkStart w:id="41" w:name="_GoBack"/>
-      <w:bookmarkEnd w:id="41"/>
+      <w:bookmarkStart w:id="42" w:name="_GoBack"/>
+      <w:bookmarkEnd w:id="42"/>
       <w:r>
         <w:rPr>
           <w:rFonts w:cs="Times New Roman" w:ascii="Times New Roman" w:hAnsi="Times New Roman"/>
@@ -10533,8 +10608,8 @@
           <w:lang w:val="ru-RU"/>
         </w:rPr>
       </w:pPr>
-      <w:bookmarkStart w:id="42" w:name="_Toc445784746"/>
-      <w:bookmarkEnd w:id="42"/>
+      <w:bookmarkStart w:id="43" w:name="_Toc445784746"/>
+      <w:bookmarkEnd w:id="43"/>
       <w:r>
         <w:rPr>
           <w:lang w:val="ru-RU"/>
@@ -11031,8 +11106,8 @@
           <w:lang w:val="ru-RU"/>
         </w:rPr>
       </w:pPr>
-      <w:bookmarkStart w:id="43" w:name="_Toc445784747"/>
-      <w:bookmarkEnd w:id="43"/>
+      <w:bookmarkStart w:id="44" w:name="_Toc445784747"/>
+      <w:bookmarkEnd w:id="44"/>
       <w:r>
         <w:rPr>
           <w:lang w:val="ru-RU"/>
@@ -11417,8 +11492,8 @@
           <w:lang w:val="ru-RU"/>
         </w:rPr>
       </w:pPr>
-      <w:bookmarkStart w:id="44" w:name="_Toc445784748"/>
-      <w:bookmarkEnd w:id="44"/>
+      <w:bookmarkStart w:id="45" w:name="_Toc445784748"/>
+      <w:bookmarkEnd w:id="45"/>
       <w:r>
         <w:rPr>
           <w:lang w:val="ru-RU"/>
@@ -11785,8 +11860,8 @@
           <w:lang w:val="ru-RU"/>
         </w:rPr>
       </w:pPr>
-      <w:bookmarkStart w:id="45" w:name="_Toc445784749"/>
-      <w:bookmarkEnd w:id="45"/>
+      <w:bookmarkStart w:id="46" w:name="_Toc445784749"/>
+      <w:bookmarkEnd w:id="46"/>
       <w:r>
         <w:rPr>
           <w:rFonts w:cs="Times New Roman"/>
@@ -11807,7 +11882,7 @@
           <w:lang w:val="ru-RU"/>
         </w:rPr>
       </w:pPr>
-      <w:bookmarkStart w:id="46" w:name="_Toc445784750"/>
+      <w:bookmarkStart w:id="47" w:name="_Toc445784750"/>
       <w:r>
         <w:rPr>
           <w:rFonts w:cs="Times New Roman"/>
@@ -11815,7 +11890,7 @@
         </w:rPr>
         <w:t xml:space="preserve">Работа в режиме </w:t>
       </w:r>
-      <w:bookmarkEnd w:id="46"/>
+      <w:bookmarkEnd w:id="47"/>
       <w:r>
         <w:rPr>
           <w:rFonts w:cs="Times New Roman"/>
@@ -11835,8 +11910,8 @@
           <w:lang w:val="ru-RU"/>
         </w:rPr>
       </w:pPr>
-      <w:bookmarkStart w:id="47" w:name="_Toc445784751"/>
-      <w:bookmarkEnd w:id="47"/>
+      <w:bookmarkStart w:id="48" w:name="_Toc445784751"/>
+      <w:bookmarkEnd w:id="48"/>
       <w:r>
         <w:rPr>
           <w:rFonts w:cs="Times New Roman"/>
@@ -11893,14 +11968,14 @@
         </w:numPr>
         <w:rPr/>
       </w:pPr>
-      <w:bookmarkStart w:id="48" w:name="_Toc445784752"/>
+      <w:bookmarkStart w:id="49" w:name="_Toc445784752"/>
       <w:r>
         <w:rPr>
           <w:lang w:val="ru-RU"/>
         </w:rPr>
         <w:t xml:space="preserve">Работа в режиме </w:t>
       </w:r>
-      <w:bookmarkEnd w:id="48"/>
+      <w:bookmarkEnd w:id="49"/>
       <w:r>
         <w:rPr/>
         <w:t>GUI</w:t>
@@ -11915,8 +11990,8 @@
         </w:numPr>
         <w:rPr/>
       </w:pPr>
-      <w:bookmarkStart w:id="49" w:name="_Toc445784753"/>
-      <w:bookmarkEnd w:id="49"/>
+      <w:bookmarkStart w:id="50" w:name="_Toc445784753"/>
+      <w:bookmarkEnd w:id="50"/>
       <w:r>
         <w:rPr>
           <w:lang w:val="ru-RU"/>
@@ -12595,8 +12670,8 @@
           <w:lang w:val="ru-RU"/>
         </w:rPr>
       </w:pPr>
-      <w:bookmarkStart w:id="50" w:name="_Toc445784754"/>
-      <w:bookmarkEnd w:id="50"/>
+      <w:bookmarkStart w:id="51" w:name="_Toc445784754"/>
+      <w:bookmarkEnd w:id="51"/>
       <w:r>
         <w:rPr>
           <w:lang w:val="ru-RU"/>
@@ -14029,8 +14104,8 @@
         </w:numPr>
         <w:rPr/>
       </w:pPr>
-      <w:bookmarkStart w:id="51" w:name="_Toc445784755"/>
-      <w:bookmarkEnd w:id="51"/>
+      <w:bookmarkStart w:id="52" w:name="_Toc445784755"/>
+      <w:bookmarkEnd w:id="52"/>
       <w:r>
         <w:rPr>
           <w:lang w:val="ru-RU"/>
@@ -14820,8 +14895,8 @@
         </w:numPr>
         <w:rPr/>
       </w:pPr>
-      <w:bookmarkStart w:id="52" w:name="_Toc445784756"/>
-      <w:bookmarkEnd w:id="52"/>
+      <w:bookmarkStart w:id="53" w:name="_Toc445784756"/>
+      <w:bookmarkEnd w:id="53"/>
       <w:r>
         <w:rPr>
           <w:lang w:val="ru-RU"/>
@@ -15631,12 +15706,12 @@
           <w:lang w:val="ru-RU"/>
         </w:rPr>
       </w:pPr>
-      <w:bookmarkStart w:id="53" w:name="_Toc432970692"/>
-      <w:bookmarkStart w:id="54" w:name="_Toc434960480"/>
-      <w:bookmarkStart w:id="55" w:name="_Toc445784757"/>
-      <w:bookmarkEnd w:id="53"/>
+      <w:bookmarkStart w:id="54" w:name="_Toc432970692"/>
+      <w:bookmarkStart w:id="55" w:name="_Toc434960480"/>
+      <w:bookmarkStart w:id="56" w:name="_Toc445784757"/>
       <w:bookmarkEnd w:id="54"/>
       <w:bookmarkEnd w:id="55"/>
+      <w:bookmarkEnd w:id="56"/>
       <w:r>
         <w:rPr>
           <w:rFonts w:cs="Times New Roman"/>
@@ -16517,12 +16592,12 @@
           <w:lang w:val="ru-RU"/>
         </w:rPr>
       </w:pPr>
-      <w:bookmarkStart w:id="56" w:name="_Toc432970693"/>
-      <w:bookmarkStart w:id="57" w:name="_Toc434960481"/>
-      <w:bookmarkStart w:id="58" w:name="_Toc445784758"/>
-      <w:bookmarkEnd w:id="56"/>
+      <w:bookmarkStart w:id="57" w:name="_Toc432970693"/>
+      <w:bookmarkStart w:id="58" w:name="_Toc434960481"/>
+      <w:bookmarkStart w:id="59" w:name="_Toc445784758"/>
       <w:bookmarkEnd w:id="57"/>
       <w:bookmarkEnd w:id="58"/>
+      <w:bookmarkEnd w:id="59"/>
       <w:r>
         <w:rPr>
           <w:rFonts w:cs="Times New Roman"/>
@@ -17435,10 +17510,10 @@
           <w:lang w:val="ru-RU"/>
         </w:rPr>
       </w:pPr>
-      <w:bookmarkStart w:id="59" w:name="_Toc432970694"/>
-      <w:bookmarkStart w:id="60" w:name="_Toc434960482"/>
-      <w:bookmarkEnd w:id="59"/>
+      <w:bookmarkStart w:id="60" w:name="_Toc432970694"/>
+      <w:bookmarkStart w:id="61" w:name="_Toc434960482"/>
       <w:bookmarkEnd w:id="60"/>
+      <w:bookmarkEnd w:id="61"/>
       <w:r>
         <w:rPr>
           <w:rFonts w:cs="Times New Roman"/>
@@ -24337,7 +24412,7 @@
         <w:docPartGallery w:val="Page Numbers (Top of Page)"/>
         <w:docPartUnique w:val="true"/>
       </w:docPartObj>
-      <w:id w:val="1598044472"/>
+      <w:id w:val="998984271"/>
     </w:sdtPr>
     <w:sdtContent>
       <w:p>

</xml_diff>